<commit_message>
Flowchart för Gruppl. samt UseCase för admin
</commit_message>
<xml_diff>
--- a/Antaganden.docx
+++ b/Antaganden.docx
@@ -1,6 +1,6 @@
 
 <file path=word/document.xml><?xml version="1.0" encoding="utf-8"?>
-<w:document xmlns:wpc="http://schemas.microsoft.com/office/word/2010/wordprocessingCanvas" xmlns:cx="http://schemas.microsoft.com/office/drawing/2014/chartex" xmlns:cx1="http://schemas.microsoft.com/office/drawing/2015/9/8/chartex" xmlns:cx2="http://schemas.microsoft.com/office/drawing/2015/10/21/chartex" xmlns:cx3="http://schemas.microsoft.com/office/drawing/2016/5/9/chartex" xmlns:cx4="http://schemas.microsoft.com/office/drawing/2016/5/10/chartex" xmlns:cx5="http://schemas.microsoft.com/office/drawing/2016/5/11/chartex" xmlns:mc="http://schemas.openxmlformats.org/markup-compatibility/2006" xmlns:o="urn:schemas-microsoft-com:office:office" xmlns:r="http://schemas.openxmlformats.org/officeDocument/2006/relationships" xmlns:m="http://schemas.openxmlformats.org/officeDocument/2006/math" xmlns:v="urn:schemas-microsoft-com:vml" xmlns:wp14="http://schemas.microsoft.com/office/word/2010/wordprocessingDrawing" xmlns:wp="http://schemas.openxmlformats.org/drawingml/2006/wordprocessingDrawing" xmlns:w10="urn:schemas-microsoft-com:office:word" xmlns:w="http://schemas.openxmlformats.org/wordprocessingml/2006/main" xmlns:w14="http://schemas.microsoft.com/office/word/2010/wordml" xmlns:w15="http://schemas.microsoft.com/office/word/2012/wordml" xmlns:w16se="http://schemas.microsoft.com/office/word/2015/wordml/symex" xmlns:wpg="http://schemas.microsoft.com/office/word/2010/wordprocessingGroup" xmlns:wpi="http://schemas.microsoft.com/office/word/2010/wordprocessingInk" xmlns:wne="http://schemas.microsoft.com/office/word/2006/wordml" xmlns:wps="http://schemas.microsoft.com/office/word/2010/wordprocessingShape" mc:Ignorable="w14 w15 w16se wp14">
+<w:document xmlns:wpc="http://schemas.microsoft.com/office/word/2010/wordprocessingCanvas" xmlns:mc="http://schemas.openxmlformats.org/markup-compatibility/2006" xmlns:o="urn:schemas-microsoft-com:office:office" xmlns:r="http://schemas.openxmlformats.org/officeDocument/2006/relationships" xmlns:m="http://schemas.openxmlformats.org/officeDocument/2006/math" xmlns:v="urn:schemas-microsoft-com:vml" xmlns:wp14="http://schemas.microsoft.com/office/word/2010/wordprocessingDrawing" xmlns:wp="http://schemas.openxmlformats.org/drawingml/2006/wordprocessingDrawing" xmlns:w10="urn:schemas-microsoft-com:office:word" xmlns:w="http://schemas.openxmlformats.org/wordprocessingml/2006/main" xmlns:w14="http://schemas.microsoft.com/office/word/2010/wordml" xmlns:w15="http://schemas.microsoft.com/office/word/2012/wordml" xmlns:wpg="http://schemas.microsoft.com/office/word/2010/wordprocessingGroup" xmlns:wpi="http://schemas.microsoft.com/office/word/2010/wordprocessingInk" xmlns:wne="http://schemas.microsoft.com/office/word/2006/wordml" xmlns:wps="http://schemas.microsoft.com/office/word/2010/wordprocessingShape" mc:Ignorable="w14 w15 wp14">
   <w:body>
     <w:p>
       <w:pPr>
@@ -41,6 +41,474 @@
       <w:pPr>
         <w:rPr>
           <w:rFonts w:ascii="Times New Roman" w:hAnsi="Times New Roman" w:cs="Times New Roman"/>
+          <w:b/>
+          <w:i/>
+          <w:lang w:val="sv-SE"/>
+        </w:rPr>
+      </w:pPr>
+      <w:r>
+        <w:rPr>
+          <w:rFonts w:ascii="Times New Roman" w:hAnsi="Times New Roman" w:cs="Times New Roman"/>
+          <w:b/>
+          <w:i/>
+          <w:lang w:val="sv-SE"/>
+        </w:rPr>
+        <w:t>Från kravspecifikationen:</w:t>
+      </w:r>
+    </w:p>
+    <w:p>
+      <w:pPr>
+        <w:autoSpaceDE w:val="0"/>
+        <w:autoSpaceDN w:val="0"/>
+        <w:adjustRightInd w:val="0"/>
+        <w:spacing w:after="0" w:line="240" w:lineRule="auto"/>
+        <w:rPr>
+          <w:rFonts w:ascii="TimesNewRoman" w:hAnsi="TimesNewRoman" w:cs="TimesNewRoman"/>
+          <w:i/>
+          <w:sz w:val="24"/>
+          <w:szCs w:val="24"/>
+          <w:lang w:val="sv-SE"/>
+        </w:rPr>
+      </w:pPr>
+      <w:r>
+        <w:rPr>
+          <w:rFonts w:ascii="TimesNewRoman" w:hAnsi="TimesNewRoman" w:cs="TimesNewRoman"/>
+          <w:i/>
+          <w:sz w:val="24"/>
+          <w:szCs w:val="24"/>
+          <w:lang w:val="sv-SE"/>
+        </w:rPr>
+        <w:t>”</w:t>
+      </w:r>
+      <w:r>
+        <w:rPr>
+          <w:rFonts w:ascii="TimesNewRoman" w:hAnsi="TimesNewRoman" w:cs="TimesNewRoman"/>
+          <w:i/>
+          <w:sz w:val="24"/>
+          <w:szCs w:val="24"/>
+          <w:lang w:val="sv-SE"/>
+        </w:rPr>
+        <w:t>Om fle</w:t>
+      </w:r>
+      <w:r>
+        <w:rPr>
+          <w:rFonts w:ascii="TimesNewRoman" w:hAnsi="TimesNewRoman" w:cs="TimesNewRoman"/>
+          <w:i/>
+          <w:sz w:val="24"/>
+          <w:szCs w:val="24"/>
+          <w:lang w:val="sv-SE"/>
+        </w:rPr>
+        <w:t xml:space="preserve">ra observationer hör till samma </w:t>
+      </w:r>
+      <w:r>
+        <w:rPr>
+          <w:rFonts w:ascii="TimesNewRoman" w:hAnsi="TimesNewRoman" w:cs="TimesNewRoman"/>
+          <w:i/>
+          <w:sz w:val="24"/>
+          <w:szCs w:val="24"/>
+          <w:lang w:val="sv-SE"/>
+        </w:rPr>
+        <w:t xml:space="preserve">incident skall inte någon ny incident skapas utan de skall </w:t>
+      </w:r>
+      <w:r>
+        <w:rPr>
+          <w:rFonts w:ascii="TimesNewRoman" w:hAnsi="TimesNewRoman" w:cs="TimesNewRoman"/>
+          <w:i/>
+          <w:sz w:val="24"/>
+          <w:szCs w:val="24"/>
+          <w:lang w:val="sv-SE"/>
+        </w:rPr>
+        <w:t xml:space="preserve">kopplas direkt till incidenten. </w:t>
+      </w:r>
+      <w:r>
+        <w:rPr>
+          <w:rFonts w:ascii="TimesNewRoman" w:hAnsi="TimesNewRoman" w:cs="TimesNewRoman"/>
+          <w:i/>
+          <w:sz w:val="24"/>
+          <w:szCs w:val="24"/>
+          <w:lang w:val="sv-SE"/>
+        </w:rPr>
+        <w:t xml:space="preserve">Handläggaren får sedan fatta ett beslut om en ny observation </w:t>
+      </w:r>
+      <w:r>
+        <w:rPr>
+          <w:rFonts w:ascii="TimesNewRoman" w:hAnsi="TimesNewRoman" w:cs="TimesNewRoman"/>
+          <w:i/>
+          <w:sz w:val="24"/>
+          <w:szCs w:val="24"/>
+          <w:lang w:val="sv-SE"/>
+        </w:rPr>
+        <w:t xml:space="preserve">skall tilldelas för incidenten. </w:t>
+      </w:r>
+      <w:r>
+        <w:rPr>
+          <w:rFonts w:ascii="TimesNewRoman" w:hAnsi="TimesNewRoman" w:cs="TimesNewRoman"/>
+          <w:i/>
+          <w:sz w:val="24"/>
+          <w:szCs w:val="24"/>
+          <w:lang w:val="sv-SE"/>
+        </w:rPr>
+        <w:t>Handläggaren skall då endast skapa en övergripande grun</w:t>
+      </w:r>
+      <w:r>
+        <w:rPr>
+          <w:rFonts w:ascii="TimesNewRoman" w:hAnsi="TimesNewRoman" w:cs="TimesNewRoman"/>
+          <w:i/>
+          <w:sz w:val="24"/>
+          <w:szCs w:val="24"/>
+          <w:lang w:val="sv-SE"/>
+        </w:rPr>
+        <w:t xml:space="preserve">doperation samt tilldela den en </w:t>
+      </w:r>
+      <w:r>
+        <w:rPr>
+          <w:rFonts w:ascii="TimesNewRoman" w:hAnsi="TimesNewRoman" w:cs="TimesNewRoman"/>
+          <w:i/>
+          <w:sz w:val="24"/>
+          <w:szCs w:val="24"/>
+          <w:lang w:val="sv-SE"/>
+        </w:rPr>
+        <w:t>gruppledare, gruppledaren får sedan skapa ytterligare deloperationer</w:t>
+      </w:r>
+      <w:r>
+        <w:rPr>
+          <w:rFonts w:ascii="TimesNewRoman" w:hAnsi="TimesNewRoman" w:cs="TimesNewRoman"/>
+          <w:i/>
+          <w:sz w:val="24"/>
+          <w:szCs w:val="24"/>
+          <w:lang w:val="sv-SE"/>
+        </w:rPr>
+        <w:t xml:space="preserve"> till den tilldelade incidenten </w:t>
+      </w:r>
+      <w:r>
+        <w:rPr>
+          <w:rFonts w:ascii="TimesNewRoman" w:hAnsi="TimesNewRoman" w:cs="TimesNewRoman"/>
+          <w:i/>
+          <w:sz w:val="24"/>
+          <w:szCs w:val="24"/>
+          <w:lang w:val="sv-SE"/>
+        </w:rPr>
+        <w:t>om så är nödvändigt.</w:t>
+      </w:r>
+      <w:r>
+        <w:rPr>
+          <w:rFonts w:ascii="TimesNewRoman" w:hAnsi="TimesNewRoman" w:cs="TimesNewRoman"/>
+          <w:i/>
+          <w:sz w:val="24"/>
+          <w:szCs w:val="24"/>
+          <w:lang w:val="sv-SE"/>
+        </w:rPr>
+        <w:t>”</w:t>
+      </w:r>
+    </w:p>
+    <w:p>
+      <w:pPr>
+        <w:rPr>
+          <w:rFonts w:ascii="Times New Roman" w:hAnsi="Times New Roman" w:cs="Times New Roman"/>
+          <w:b/>
+          <w:i/>
+          <w:sz w:val="24"/>
+          <w:szCs w:val="24"/>
+          <w:lang w:val="sv-SE"/>
+        </w:rPr>
+      </w:pPr>
+      <w:r>
+        <w:rPr>
+          <w:rFonts w:ascii="Times New Roman" w:hAnsi="Times New Roman" w:cs="Times New Roman"/>
+          <w:b/>
+          <w:i/>
+          <w:sz w:val="24"/>
+          <w:szCs w:val="24"/>
+          <w:lang w:val="sv-SE"/>
+        </w:rPr>
+        <w:t>Ändring</w:t>
+      </w:r>
+    </w:p>
+    <w:p>
+      <w:pPr>
+        <w:rPr>
+          <w:rFonts w:ascii="Times New Roman" w:hAnsi="Times New Roman" w:cs="Times New Roman"/>
+          <w:sz w:val="24"/>
+          <w:szCs w:val="24"/>
+          <w:lang w:val="sv-SE"/>
+        </w:rPr>
+      </w:pPr>
+      <w:r>
+        <w:rPr>
+          <w:rFonts w:ascii="Times New Roman" w:hAnsi="Times New Roman" w:cs="Times New Roman"/>
+          <w:sz w:val="24"/>
+          <w:szCs w:val="24"/>
+          <w:lang w:val="sv-SE"/>
+        </w:rPr>
+        <w:t>E</w:t>
+      </w:r>
+      <w:r>
+        <w:rPr>
+          <w:rFonts w:ascii="Times New Roman" w:hAnsi="Times New Roman" w:cs="Times New Roman"/>
+          <w:sz w:val="24"/>
+          <w:szCs w:val="24"/>
+          <w:lang w:val="sv-SE"/>
+        </w:rPr>
+        <w:t>ftersom gruppledare inte inkluderas i min simplifierade version har en ändring gjorts så att gruppledare kan skapa grundoperationer efter behag. Observationer och deras relation till incidenter har också uteslutits.</w:t>
+      </w:r>
+    </w:p>
+    <w:p>
+      <w:pPr>
+        <w:rPr>
+          <w:rFonts w:ascii="Times New Roman" w:hAnsi="Times New Roman" w:cs="Times New Roman"/>
+          <w:sz w:val="24"/>
+          <w:szCs w:val="24"/>
+          <w:lang w:val="sv-SE"/>
+        </w:rPr>
+      </w:pPr>
+    </w:p>
+    <w:p>
+      <w:pPr>
+        <w:rPr>
+          <w:rFonts w:ascii="Times New Roman" w:hAnsi="Times New Roman" w:cs="Times New Roman"/>
+          <w:b/>
+          <w:i/>
+          <w:sz w:val="24"/>
+          <w:szCs w:val="24"/>
+          <w:lang w:val="sv-SE"/>
+        </w:rPr>
+      </w:pPr>
+      <w:r>
+        <w:rPr>
+          <w:rFonts w:ascii="Times New Roman" w:hAnsi="Times New Roman" w:cs="Times New Roman"/>
+          <w:b/>
+          <w:i/>
+          <w:sz w:val="24"/>
+          <w:szCs w:val="24"/>
+          <w:lang w:val="sv-SE"/>
+        </w:rPr>
+        <w:t>Från kravspecifikationen:</w:t>
+      </w:r>
+    </w:p>
+    <w:p>
+      <w:pPr>
+        <w:rPr>
+          <w:rFonts w:ascii="Times New Roman" w:hAnsi="Times New Roman" w:cs="Times New Roman"/>
+          <w:i/>
+          <w:sz w:val="24"/>
+          <w:szCs w:val="24"/>
+          <w:lang w:val="sv-SE"/>
+        </w:rPr>
+      </w:pPr>
+      <w:r>
+        <w:rPr>
+          <w:rFonts w:ascii="Times New Roman" w:hAnsi="Times New Roman" w:cs="Times New Roman"/>
+          <w:i/>
+          <w:sz w:val="24"/>
+          <w:szCs w:val="24"/>
+          <w:lang w:val="sv-SE"/>
+        </w:rPr>
+        <w:t>”</w:t>
+      </w:r>
+      <w:r>
+        <w:rPr>
+          <w:rFonts w:ascii="Times New Roman" w:hAnsi="Times New Roman" w:cs="Times New Roman"/>
+          <w:i/>
+          <w:sz w:val="24"/>
+          <w:szCs w:val="24"/>
+          <w:lang w:val="sv-SE"/>
+        </w:rPr>
+        <w:t>När en gruppledare tilldelas en ny operation skall detta automatiskt visas när gruppledaren startar sin applikation eller direkt</w:t>
+      </w:r>
+      <w:r>
+        <w:rPr>
+          <w:rFonts w:ascii="Times New Roman" w:hAnsi="Times New Roman" w:cs="Times New Roman"/>
+          <w:i/>
+          <w:sz w:val="24"/>
+          <w:szCs w:val="24"/>
+          <w:lang w:val="sv-SE"/>
+        </w:rPr>
+        <w:t xml:space="preserve"> när händelsen inträffar.</w:t>
+      </w:r>
+      <w:r>
+        <w:rPr>
+          <w:rFonts w:ascii="Times New Roman" w:hAnsi="Times New Roman" w:cs="Times New Roman"/>
+          <w:i/>
+          <w:sz w:val="24"/>
+          <w:szCs w:val="24"/>
+          <w:lang w:val="sv-SE"/>
+        </w:rPr>
+        <w:t>”</w:t>
+      </w:r>
+    </w:p>
+    <w:p>
+      <w:pPr>
+        <w:rPr>
+          <w:rFonts w:ascii="Times New Roman" w:hAnsi="Times New Roman" w:cs="Times New Roman"/>
+          <w:b/>
+          <w:i/>
+          <w:sz w:val="24"/>
+          <w:szCs w:val="24"/>
+          <w:lang w:val="sv-SE"/>
+        </w:rPr>
+      </w:pPr>
+      <w:r>
+        <w:rPr>
+          <w:rFonts w:ascii="Times New Roman" w:hAnsi="Times New Roman" w:cs="Times New Roman"/>
+          <w:b/>
+          <w:i/>
+          <w:sz w:val="24"/>
+          <w:szCs w:val="24"/>
+          <w:lang w:val="sv-SE"/>
+        </w:rPr>
+        <w:t>Ändring</w:t>
+      </w:r>
+    </w:p>
+    <w:p>
+      <w:pPr>
+        <w:rPr>
+          <w:rFonts w:ascii="Times New Roman" w:hAnsi="Times New Roman" w:cs="Times New Roman"/>
+          <w:sz w:val="24"/>
+          <w:szCs w:val="24"/>
+          <w:lang w:val="sv-SE"/>
+        </w:rPr>
+      </w:pPr>
+      <w:r>
+        <w:rPr>
+          <w:rFonts w:ascii="Times New Roman" w:hAnsi="Times New Roman" w:cs="Times New Roman"/>
+          <w:sz w:val="24"/>
+          <w:szCs w:val="24"/>
+          <w:lang w:val="sv-SE"/>
+        </w:rPr>
+        <w:t>Detta sker när aktuell eller en annan gruppledare själv skapar en operation.</w:t>
+      </w:r>
+    </w:p>
+    <w:p>
+      <w:pPr>
+        <w:rPr>
+          <w:rFonts w:ascii="Times New Roman" w:hAnsi="Times New Roman" w:cs="Times New Roman"/>
+          <w:sz w:val="24"/>
+          <w:szCs w:val="24"/>
+          <w:lang w:val="sv-SE"/>
+        </w:rPr>
+      </w:pPr>
+    </w:p>
+    <w:p>
+      <w:pPr>
+        <w:rPr>
+          <w:rFonts w:ascii="Times New Roman" w:hAnsi="Times New Roman" w:cs="Times New Roman"/>
+          <w:b/>
+          <w:i/>
+          <w:sz w:val="24"/>
+          <w:szCs w:val="24"/>
+          <w:lang w:val="sv-SE"/>
+        </w:rPr>
+      </w:pPr>
+      <w:r>
+        <w:rPr>
+          <w:rFonts w:ascii="Times New Roman" w:hAnsi="Times New Roman" w:cs="Times New Roman"/>
+          <w:b/>
+          <w:i/>
+          <w:sz w:val="24"/>
+          <w:szCs w:val="24"/>
+          <w:lang w:val="sv-SE"/>
+        </w:rPr>
+        <w:t>Från kravspecifikationen:</w:t>
+      </w:r>
+    </w:p>
+    <w:p>
+      <w:pPr>
+        <w:rPr>
+          <w:rFonts w:ascii="Times New Roman" w:hAnsi="Times New Roman" w:cs="Times New Roman"/>
+          <w:i/>
+          <w:sz w:val="24"/>
+          <w:szCs w:val="24"/>
+          <w:lang w:val="sv-SE"/>
+        </w:rPr>
+      </w:pPr>
+      <w:r>
+        <w:rPr>
+          <w:rFonts w:ascii="Times New Roman" w:hAnsi="Times New Roman" w:cs="Times New Roman"/>
+          <w:i/>
+          <w:sz w:val="24"/>
+          <w:szCs w:val="24"/>
+          <w:lang w:val="sv-SE"/>
+        </w:rPr>
+        <w:t>”</w:t>
+      </w:r>
+      <w:r>
+        <w:rPr>
+          <w:rFonts w:ascii="Times New Roman" w:hAnsi="Times New Roman" w:cs="Times New Roman"/>
+          <w:i/>
+          <w:sz w:val="24"/>
+          <w:szCs w:val="24"/>
+          <w:lang w:val="sv-SE"/>
+        </w:rPr>
+        <w:t>Det skall vara möjligt för gruppledaren att skapa nya operationer för den tilldelade incidenten.</w:t>
+      </w:r>
+      <w:r>
+        <w:rPr>
+          <w:rFonts w:ascii="Times New Roman" w:hAnsi="Times New Roman" w:cs="Times New Roman"/>
+          <w:i/>
+          <w:sz w:val="24"/>
+          <w:szCs w:val="24"/>
+          <w:lang w:val="sv-SE"/>
+        </w:rPr>
+        <w:t>”</w:t>
+      </w:r>
+    </w:p>
+    <w:p>
+      <w:pPr>
+        <w:rPr>
+          <w:rFonts w:ascii="Times New Roman" w:hAnsi="Times New Roman" w:cs="Times New Roman"/>
+          <w:b/>
+          <w:i/>
+          <w:sz w:val="24"/>
+          <w:szCs w:val="24"/>
+          <w:lang w:val="sv-SE"/>
+        </w:rPr>
+      </w:pPr>
+      <w:r>
+        <w:rPr>
+          <w:rFonts w:ascii="Times New Roman" w:hAnsi="Times New Roman" w:cs="Times New Roman"/>
+          <w:b/>
+          <w:i/>
+          <w:sz w:val="24"/>
+          <w:szCs w:val="24"/>
+          <w:lang w:val="sv-SE"/>
+        </w:rPr>
+        <w:t>Ändring</w:t>
+      </w:r>
+    </w:p>
+    <w:p>
+      <w:pPr>
+        <w:rPr>
+          <w:rFonts w:ascii="Times New Roman" w:hAnsi="Times New Roman" w:cs="Times New Roman"/>
+          <w:sz w:val="24"/>
+          <w:szCs w:val="24"/>
+          <w:lang w:val="sv-SE"/>
+        </w:rPr>
+      </w:pPr>
+      <w:r>
+        <w:rPr>
+          <w:rFonts w:ascii="Times New Roman" w:hAnsi="Times New Roman" w:cs="Times New Roman"/>
+          <w:sz w:val="24"/>
+          <w:szCs w:val="24"/>
+          <w:lang w:val="sv-SE"/>
+        </w:rPr>
+        <w:t>Gruppledarna kan bara skapa operationer för dem själva, men de kan se alla operationer.</w:t>
+      </w:r>
+    </w:p>
+    <w:p>
+      <w:pPr>
+        <w:rPr>
+          <w:rFonts w:ascii="Times New Roman" w:hAnsi="Times New Roman" w:cs="Times New Roman"/>
+          <w:sz w:val="24"/>
+          <w:szCs w:val="24"/>
+          <w:lang w:val="sv-SE"/>
+        </w:rPr>
+      </w:pPr>
+    </w:p>
+    <w:p>
+      <w:pPr>
+        <w:jc w:val="center"/>
+        <w:rPr>
+          <w:rFonts w:ascii="Times New Roman" w:hAnsi="Times New Roman" w:cs="Times New Roman"/>
           <w:sz w:val="40"/>
           <w:szCs w:val="40"/>
           <w:lang w:val="sv-SE"/>
@@ -141,6 +609,7 @@
           <w:szCs w:val="24"/>
           <w:lang w:val="sv-SE"/>
         </w:rPr>
+        <w:lastRenderedPageBreak/>
         <w:t xml:space="preserve">Uppföljningsrapporter kan tilldelas för de uppdrag som slutat som misslyckanden ELLER de </w:t>
       </w:r>
       <w:proofErr w:type="spellStart"/>
@@ -399,6 +868,35 @@
       <w:pPr>
         <w:rPr>
           <w:rFonts w:ascii="Times New Roman" w:eastAsia="Calibri" w:hAnsi="Times New Roman" w:cs="Times New Roman"/>
+          <w:sz w:val="24"/>
+          <w:szCs w:val="24"/>
+          <w:lang w:val="sv-SE"/>
+        </w:rPr>
+      </w:pPr>
+      <w:r>
+        <w:rPr>
+          <w:rFonts w:ascii="Times New Roman" w:eastAsia="Calibri" w:hAnsi="Times New Roman" w:cs="Times New Roman"/>
+          <w:sz w:val="24"/>
+          <w:szCs w:val="24"/>
+          <w:lang w:val="sv-SE"/>
+        </w:rPr>
+        <w:t xml:space="preserve">Agenter som befinner sig i operationens region skall ha förtur i användargränssnittet före agenter som befinner sig i andra regioner oavsett uppklarningsprocent. </w:t>
+      </w:r>
+    </w:p>
+    <w:p>
+      <w:pPr>
+        <w:rPr>
+          <w:rFonts w:ascii="Times New Roman" w:eastAsia="Calibri" w:hAnsi="Times New Roman" w:cs="Times New Roman"/>
+          <w:sz w:val="24"/>
+          <w:szCs w:val="24"/>
+          <w:lang w:val="sv-SE"/>
+        </w:rPr>
+      </w:pPr>
+    </w:p>
+    <w:p>
+      <w:pPr>
+        <w:rPr>
+          <w:rFonts w:ascii="Times New Roman" w:eastAsia="Calibri" w:hAnsi="Times New Roman" w:cs="Times New Roman"/>
           <w:b/>
           <w:sz w:val="24"/>
           <w:szCs w:val="24"/>
@@ -413,73 +911,95 @@
           <w:szCs w:val="24"/>
           <w:lang w:val="sv-SE"/>
         </w:rPr>
+        <w:t xml:space="preserve">Handläggare (Skall </w:t>
+      </w:r>
+      <w:proofErr w:type="gramStart"/>
+      <w:r>
+        <w:rPr>
+          <w:rFonts w:ascii="Times New Roman" w:eastAsia="Calibri" w:hAnsi="Times New Roman" w:cs="Times New Roman"/>
+          <w:b/>
+          <w:sz w:val="24"/>
+          <w:szCs w:val="24"/>
+          <w:lang w:val="sv-SE"/>
+        </w:rPr>
+        <w:t>ej</w:t>
+      </w:r>
+      <w:proofErr w:type="gramEnd"/>
+      <w:r>
+        <w:rPr>
+          <w:rFonts w:ascii="Times New Roman" w:eastAsia="Calibri" w:hAnsi="Times New Roman" w:cs="Times New Roman"/>
+          <w:b/>
+          <w:sz w:val="24"/>
+          <w:szCs w:val="24"/>
+          <w:lang w:val="sv-SE"/>
+        </w:rPr>
+        <w:t xml:space="preserve"> inkluderas, antaganden)</w:t>
+      </w:r>
+    </w:p>
+    <w:p>
+      <w:pPr>
+        <w:rPr>
+          <w:rFonts w:ascii="Times New Roman" w:eastAsia="Calibri" w:hAnsi="Times New Roman" w:cs="Times New Roman"/>
+          <w:sz w:val="24"/>
+          <w:szCs w:val="24"/>
+          <w:lang w:val="sv-SE"/>
+        </w:rPr>
+      </w:pPr>
+      <w:r>
+        <w:rPr>
+          <w:rFonts w:ascii="Times New Roman" w:eastAsia="Calibri" w:hAnsi="Times New Roman" w:cs="Times New Roman"/>
+          <w:sz w:val="24"/>
+          <w:szCs w:val="24"/>
+          <w:lang w:val="sv-SE"/>
+        </w:rPr>
+        <w:t xml:space="preserve">Handläggaren tilldelar resurser till en incident. Handläggaren fattar beslut om en ny observation skall tilldelas en incident och skapa en grundoperation samt tilldela den en gruppledare. Gruppledaren får sedan skapa ytterligare deloperationer till den tilldelade incidenten, om så nödvändigt. </w:t>
+      </w:r>
+    </w:p>
+    <w:p>
+      <w:pPr>
+        <w:rPr>
+          <w:rFonts w:ascii="Times New Roman" w:eastAsia="Calibri" w:hAnsi="Times New Roman" w:cs="Times New Roman"/>
+          <w:sz w:val="24"/>
+          <w:szCs w:val="24"/>
+          <w:lang w:val="sv-SE"/>
+        </w:rPr>
+      </w:pPr>
+      <w:r>
+        <w:rPr>
+          <w:rFonts w:ascii="Times New Roman" w:eastAsia="Calibri" w:hAnsi="Times New Roman" w:cs="Times New Roman"/>
+          <w:sz w:val="24"/>
+          <w:szCs w:val="24"/>
+          <w:lang w:val="sv-SE"/>
+        </w:rPr>
+        <w:t>Gruppledarna</w:t>
+      </w:r>
+      <w:r>
+        <w:rPr>
+          <w:rFonts w:ascii="Times New Roman" w:eastAsia="Calibri" w:hAnsi="Times New Roman" w:cs="Times New Roman"/>
+          <w:sz w:val="24"/>
+          <w:szCs w:val="24"/>
+          <w:lang w:val="sv-SE"/>
+        </w:rPr>
+        <w:t xml:space="preserve"> har även rättighet att skapa kopplingar mellan rymdvarelser, rymdskepp och vapen samt rättigheter att skapa nya kopplingar från rymdvarelser och rymdskepp till olika incidenter. </w:t>
+      </w:r>
+    </w:p>
+    <w:p>
+      <w:pPr>
+        <w:rPr>
+          <w:rFonts w:ascii="Times New Roman" w:eastAsia="Calibri" w:hAnsi="Times New Roman" w:cs="Times New Roman"/>
+          <w:sz w:val="24"/>
+          <w:szCs w:val="24"/>
+          <w:lang w:val="sv-SE"/>
+        </w:rPr>
+      </w:pPr>
+      <w:r>
+        <w:rPr>
+          <w:rFonts w:ascii="Times New Roman" w:eastAsia="Calibri" w:hAnsi="Times New Roman" w:cs="Times New Roman"/>
+          <w:sz w:val="24"/>
+          <w:szCs w:val="24"/>
+          <w:lang w:val="sv-SE"/>
+        </w:rPr>
         <w:lastRenderedPageBreak/>
-        <w:t>Handläggare (Skall ej inkluderas, antaganden)</w:t>
-      </w:r>
-    </w:p>
-    <w:p>
-      <w:pPr>
-        <w:rPr>
-          <w:rFonts w:ascii="Times New Roman" w:eastAsia="Calibri" w:hAnsi="Times New Roman" w:cs="Times New Roman"/>
-          <w:sz w:val="24"/>
-          <w:szCs w:val="24"/>
-          <w:lang w:val="sv-SE"/>
-        </w:rPr>
-      </w:pPr>
-      <w:r>
-        <w:rPr>
-          <w:rFonts w:ascii="Times New Roman" w:eastAsia="Calibri" w:hAnsi="Times New Roman" w:cs="Times New Roman"/>
-          <w:sz w:val="24"/>
-          <w:szCs w:val="24"/>
-          <w:lang w:val="sv-SE"/>
-        </w:rPr>
-        <w:t xml:space="preserve">Handläggaren tilldelar resurser till en incident. Handläggaren fattar beslut om en ny observation skall tilldelas en incident och skapa en grundoperation samt tilldela den en gruppledare. Gruppledaren får sedan skapa ytterligare deloperationer till den tilldelade incidenten, om så nödvändigt. </w:t>
-      </w:r>
-    </w:p>
-    <w:p>
-      <w:pPr>
-        <w:rPr>
-          <w:rFonts w:ascii="Times New Roman" w:eastAsia="Calibri" w:hAnsi="Times New Roman" w:cs="Times New Roman"/>
-          <w:sz w:val="24"/>
-          <w:szCs w:val="24"/>
-          <w:lang w:val="sv-SE"/>
-        </w:rPr>
-      </w:pPr>
-      <w:r>
-        <w:rPr>
-          <w:rFonts w:ascii="Times New Roman" w:eastAsia="Calibri" w:hAnsi="Times New Roman" w:cs="Times New Roman"/>
-          <w:sz w:val="24"/>
-          <w:szCs w:val="24"/>
-          <w:lang w:val="sv-SE"/>
-        </w:rPr>
-        <w:t>Gruppledarna</w:t>
-      </w:r>
-      <w:r>
-        <w:rPr>
-          <w:rFonts w:ascii="Times New Roman" w:eastAsia="Calibri" w:hAnsi="Times New Roman" w:cs="Times New Roman"/>
-          <w:sz w:val="24"/>
-          <w:szCs w:val="24"/>
-          <w:lang w:val="sv-SE"/>
-        </w:rPr>
-        <w:t xml:space="preserve"> har även rättighet att skapa kopplingar mellan rymdvarelser, rymdskepp och vapen samt rättigheter att skapa nya kopplingar från rymdvarelser och rymdskepp till olika incidenter. </w:t>
-      </w:r>
-    </w:p>
-    <w:p>
-      <w:pPr>
-        <w:rPr>
-          <w:rFonts w:ascii="Times New Roman" w:eastAsia="Calibri" w:hAnsi="Times New Roman" w:cs="Times New Roman"/>
-          <w:sz w:val="24"/>
-          <w:szCs w:val="24"/>
-          <w:lang w:val="sv-SE"/>
-        </w:rPr>
-      </w:pPr>
-      <w:r>
-        <w:rPr>
-          <w:rFonts w:ascii="Times New Roman" w:eastAsia="Calibri" w:hAnsi="Times New Roman" w:cs="Times New Roman"/>
-          <w:sz w:val="24"/>
-          <w:szCs w:val="24"/>
-          <w:lang w:val="sv-SE"/>
-        </w:rPr>
         <w:t>Fältagenter skall kunna skapa nya kopplingar mellan rymdvarelser, rymdskepp och vapen samt mellan rymdskepp och incident och mellan rymdvarelse och incident.</w:t>
       </w:r>
     </w:p>
@@ -519,6 +1039,25 @@
           <w:lang w:val="sv-SE"/>
         </w:rPr>
         <w:t>En fältagent skall även ha rättigheter att skapa nya rymdvarelser, rymdskepp och raser.</w:t>
+      </w:r>
+    </w:p>
+    <w:p>
+      <w:pPr>
+        <w:rPr>
+          <w:rFonts w:ascii="Times New Roman" w:eastAsia="Calibri" w:hAnsi="Times New Roman" w:cs="Times New Roman"/>
+          <w:sz w:val="24"/>
+          <w:szCs w:val="24"/>
+          <w:lang w:val="sv-SE"/>
+        </w:rPr>
+      </w:pPr>
+      <w:r>
+        <w:rPr>
+          <w:rFonts w:ascii="Times New Roman" w:eastAsia="Calibri" w:hAnsi="Times New Roman" w:cs="Times New Roman"/>
+          <w:sz w:val="24"/>
+          <w:szCs w:val="24"/>
+          <w:lang w:val="sv-SE"/>
+        </w:rPr>
+        <w:t>Administratören skall även ha rättigheter att mata in till exempel nya rymdvarelser, rymdskepp och raser men inte att skapa egna kopplingar mellan dem, det får endast fältagenter och gruppledare göra.</w:t>
       </w:r>
     </w:p>
     <w:p>
@@ -554,7 +1093,7 @@
 </file>
 
 <file path=word/styles.xml><?xml version="1.0" encoding="utf-8"?>
-<w:styles xmlns:mc="http://schemas.openxmlformats.org/markup-compatibility/2006" xmlns:r="http://schemas.openxmlformats.org/officeDocument/2006/relationships" xmlns:w="http://schemas.openxmlformats.org/wordprocessingml/2006/main" xmlns:w14="http://schemas.microsoft.com/office/word/2010/wordml" xmlns:w15="http://schemas.microsoft.com/office/word/2012/wordml" xmlns:w16se="http://schemas.microsoft.com/office/word/2015/wordml/symex" mc:Ignorable="w14 w15 w16se">
+<w:styles xmlns:mc="http://schemas.openxmlformats.org/markup-compatibility/2006" xmlns:r="http://schemas.openxmlformats.org/officeDocument/2006/relationships" xmlns:w="http://schemas.openxmlformats.org/wordprocessingml/2006/main" xmlns:w14="http://schemas.microsoft.com/office/word/2010/wordml" xmlns:w15="http://schemas.microsoft.com/office/word/2012/wordml" mc:Ignorable="w14 w15">
   <w:docDefaults>
     <w:rPrDefault>
       <w:rPr>
@@ -570,7 +1109,7 @@
       </w:pPr>
     </w:pPrDefault>
   </w:docDefaults>
-  <w:latentStyles w:defLockedState="0" w:defUIPriority="99" w:defSemiHidden="0" w:defUnhideWhenUsed="0" w:defQFormat="0" w:count="374">
+  <w:latentStyles w:defLockedState="0" w:defUIPriority="99" w:defSemiHidden="0" w:defUnhideWhenUsed="0" w:defQFormat="0" w:count="371">
     <w:lsdException w:name="Normal" w:uiPriority="0" w:qFormat="1"/>
     <w:lsdException w:name="heading 1" w:uiPriority="9" w:qFormat="1"/>
     <w:lsdException w:name="heading 2" w:semiHidden="1" w:uiPriority="9" w:unhideWhenUsed="1" w:qFormat="1"/>
@@ -942,21 +1481,18 @@
     <w:lsdException w:name="List Table 5 Dark Accent 6" w:uiPriority="50"/>
     <w:lsdException w:name="List Table 6 Colorful Accent 6" w:uiPriority="51"/>
     <w:lsdException w:name="List Table 7 Colorful Accent 6" w:uiPriority="52"/>
-    <w:lsdException w:name="Mention" w:semiHidden="1" w:unhideWhenUsed="1"/>
-    <w:lsdException w:name="Smart Hyperlink" w:semiHidden="1" w:unhideWhenUsed="1"/>
-    <w:lsdException w:name="Hashtag" w:semiHidden="1" w:unhideWhenUsed="1"/>
   </w:latentStyles>
   <w:style w:type="paragraph" w:default="1" w:styleId="Normal">
     <w:name w:val="Normal"/>
     <w:qFormat/>
   </w:style>
-  <w:style w:type="character" w:default="1" w:styleId="Standardstycketeckensnitt">
+  <w:style w:type="character" w:default="1" w:styleId="DefaultParagraphFont">
     <w:name w:val="Default Paragraph Font"/>
     <w:uiPriority w:val="1"/>
     <w:semiHidden/>
     <w:unhideWhenUsed/>
   </w:style>
-  <w:style w:type="table" w:default="1" w:styleId="Normaltabell">
+  <w:style w:type="table" w:default="1" w:styleId="TableNormal">
     <w:name w:val="Normal Table"/>
     <w:uiPriority w:val="99"/>
     <w:semiHidden/>
@@ -971,7 +1507,7 @@
       </w:tblCellMar>
     </w:tblPr>
   </w:style>
-  <w:style w:type="numbering" w:default="1" w:styleId="Ingenlista">
+  <w:style w:type="numbering" w:default="1" w:styleId="NoList">
     <w:name w:val="No List"/>
     <w:uiPriority w:val="99"/>
     <w:semiHidden/>

</xml_diff>